<commit_message>
analyse du projet avec les outils de mesure de qualité cloc et sloccount
</commit_message>
<xml_diff>
--- a/analyse_application.docx
+++ b/analyse_application.docx
@@ -113,13 +113,29 @@
         <w:pStyle w:val="Normal"/>
         <w:numPr>
           <w:ilvl w:val="0"/>
-          <w:numId w:val="2"/>
+          <w:numId w:val="3"/>
         </w:numPr>
         <w:bidi w:val="0"/>
         <w:spacing w:lineRule="auto" w:line="276"/>
         <w:jc w:val="both"/>
         <w:rPr/>
       </w:pPr>
+      <w:r>
+        <w:rPr>
+          <w:rFonts w:eastAsia="Noto Serif CJK SC" w:cs="Lohit Devanagari"/>
+          <w:b/>
+          <w:bCs/>
+          <w:i w:val="false"/>
+          <w:iCs w:val="false"/>
+          <w:color w:val="auto"/>
+          <w:kern w:val="2"/>
+          <w:sz w:val="28"/>
+          <w:szCs w:val="28"/>
+          <w:u w:val="none"/>
+          <w:lang w:val="fr-FR" w:eastAsia="zh-CN" w:bidi="hi-IN"/>
+        </w:rPr>
+        <w:t>Sloccount</w:t>
+      </w:r>
       <w:r>
         <w:rPr>
           <w:b/>
@@ -130,7 +146,23 @@
           <w:szCs w:val="28"/>
           <w:u w:val="none"/>
         </w:rPr>
-        <w:t xml:space="preserve">PHP Code Sniffer: </w:t>
+        <w:t xml:space="preserve">: </w:t>
+      </w:r>
+      <w:r>
+        <w:rPr>
+          <w:rFonts w:eastAsia="Noto Serif CJK SC" w:cs="Lohit Devanagari"/>
+          <w:b w:val="false"/>
+          <w:bCs w:val="false"/>
+          <w:i w:val="false"/>
+          <w:iCs w:val="false"/>
+          <w:color w:val="auto"/>
+          <w:kern w:val="2"/>
+          <w:sz w:val="28"/>
+          <w:szCs w:val="28"/>
+          <w:u w:val="none"/>
+          <w:lang w:val="fr-FR" w:eastAsia="zh-CN" w:bidi="hi-IN"/>
+        </w:rPr>
+        <w:t>Détermination du nombre de ligne de code dans le code source  et estimation du projet avec la méthode COCOMO</w:t>
       </w:r>
       <w:r>
         <w:rPr>
@@ -142,315 +174,315 @@
           <w:szCs w:val="28"/>
           <w:u w:val="none"/>
         </w:rPr>
-        <w:t>Vérification de la qualité de son code ;</w:t>
+        <w:t> ;</w:t>
       </w:r>
     </w:p>
     <w:p>
       <w:pPr>
         <w:pStyle w:val="Normal"/>
+        <w:numPr>
+          <w:ilvl w:val="0"/>
+          <w:numId w:val="3"/>
+        </w:numPr>
         <w:bidi w:val="0"/>
         <w:spacing w:lineRule="auto" w:line="276"/>
         <w:jc w:val="both"/>
         <w:rPr>
-          <w:b w:val="false"/>
-          <w:b w:val="false"/>
-          <w:bCs w:val="false"/>
+          <w:b/>
+          <w:b/>
+          <w:bCs/>
+        </w:rPr>
+      </w:pPr>
+      <w:r>
+        <w:rPr>
+          <w:b/>
+          <w:bCs/>
+          <w:i w:val="false"/>
+          <w:iCs w:val="false"/>
           <w:sz w:val="28"/>
           <w:szCs w:val="28"/>
-        </w:rPr>
-      </w:pPr>
-      <w:r>
-        <w:rPr>
-          <w:b/>
-          <w:bCs/>
+          <w:u w:val="none"/>
+        </w:rPr>
+        <w:t>cloc :</w:t>
+      </w:r>
+      <w:r>
+        <w:rPr>
+          <w:b w:val="false"/>
+          <w:bCs w:val="false"/>
           <w:i w:val="false"/>
           <w:iCs w:val="false"/>
-          <w:sz w:val="32"/>
-          <w:szCs w:val="32"/>
-          <w:u w:val="none"/>
-        </w:rPr>
+          <w:sz w:val="28"/>
+          <w:szCs w:val="28"/>
+          <w:u w:val="none"/>
+        </w:rPr>
+        <w:t xml:space="preserve">  </w:t>
+      </w:r>
+      <w:r>
+        <w:rPr>
+          <w:rFonts w:eastAsia="Noto Serif CJK SC" w:cs="Lohit Devanagari"/>
+          <w:b w:val="false"/>
+          <w:bCs w:val="false"/>
+          <w:i w:val="false"/>
+          <w:iCs w:val="false"/>
+          <w:color w:val="auto"/>
+          <w:kern w:val="2"/>
+          <w:sz w:val="28"/>
+          <w:szCs w:val="28"/>
+          <w:u w:val="none"/>
+          <w:lang w:val="fr-FR" w:eastAsia="zh-CN" w:bidi="hi-IN"/>
+        </w:rPr>
+        <w:t>Détermination du nombre de ligne de code dans le code source en fonction du langage utilisé ;</w:t>
       </w:r>
     </w:p>
     <w:p>
       <w:pPr>
         <w:pStyle w:val="Normal"/>
+        <w:bidi w:val="0"/>
+        <w:spacing w:lineRule="auto" w:line="276"/>
+        <w:jc w:val="both"/>
+        <w:rPr>
+          <w:b w:val="false"/>
+          <w:b w:val="false"/>
+          <w:bCs w:val="false"/>
+          <w:sz w:val="28"/>
+          <w:szCs w:val="28"/>
+        </w:rPr>
+      </w:pPr>
+      <w:r>
+        <w:rPr>
+          <w:b w:val="false"/>
+          <w:bCs w:val="false"/>
+          <w:sz w:val="28"/>
+          <w:szCs w:val="28"/>
+        </w:rPr>
+      </w:r>
+    </w:p>
+    <w:p>
+      <w:pPr>
+        <w:pStyle w:val="Normal"/>
+        <w:numPr>
+          <w:ilvl w:val="0"/>
+          <w:numId w:val="3"/>
+        </w:numPr>
+        <w:bidi w:val="0"/>
+        <w:spacing w:lineRule="auto" w:line="276"/>
+        <w:jc w:val="both"/>
+        <w:rPr/>
+      </w:pPr>
+      <w:r>
+        <w:rPr>
+          <w:b/>
+          <w:bCs/>
+          <w:i w:val="false"/>
+          <w:iCs w:val="false"/>
+          <w:sz w:val="28"/>
+          <w:szCs w:val="28"/>
+          <w:u w:val="none"/>
+        </w:rPr>
+        <w:t>PHPCpd:</w:t>
+      </w:r>
+      <w:r>
+        <w:rPr>
+          <w:b w:val="false"/>
+          <w:bCs w:val="false"/>
+          <w:i w:val="false"/>
+          <w:iCs w:val="false"/>
+          <w:sz w:val="28"/>
+          <w:szCs w:val="28"/>
+          <w:u w:val="none"/>
+        </w:rPr>
+        <w:t xml:space="preserve"> Permet de détecter la duplication de code ;</w:t>
+      </w:r>
+    </w:p>
+    <w:p>
+      <w:pPr>
+        <w:pStyle w:val="Normal"/>
+        <w:bidi w:val="0"/>
+        <w:spacing w:lineRule="auto" w:line="276"/>
+        <w:jc w:val="both"/>
+        <w:rPr>
+          <w:b w:val="false"/>
+          <w:b w:val="false"/>
+          <w:bCs w:val="false"/>
+          <w:sz w:val="28"/>
+          <w:szCs w:val="28"/>
+        </w:rPr>
+      </w:pPr>
+      <w:r>
+        <w:rPr>
+          <w:b w:val="false"/>
+          <w:bCs w:val="false"/>
+          <w:sz w:val="28"/>
+          <w:szCs w:val="28"/>
+        </w:rPr>
+      </w:r>
+    </w:p>
+    <w:p>
+      <w:pPr>
+        <w:pStyle w:val="Normal"/>
+        <w:numPr>
+          <w:ilvl w:val="0"/>
+          <w:numId w:val="3"/>
+        </w:numPr>
+        <w:bidi w:val="0"/>
+        <w:spacing w:lineRule="auto" w:line="276"/>
+        <w:jc w:val="both"/>
+        <w:rPr/>
+      </w:pPr>
+      <w:r>
+        <w:rPr>
+          <w:b/>
+          <w:bCs/>
+          <w:i w:val="false"/>
+          <w:iCs w:val="false"/>
+          <w:sz w:val="28"/>
+          <w:szCs w:val="28"/>
+          <w:u w:val="none"/>
+        </w:rPr>
+        <w:t>PHP Metrics:</w:t>
+      </w:r>
+      <w:r>
+        <w:rPr>
+          <w:b w:val="false"/>
+          <w:bCs w:val="false"/>
+          <w:i w:val="false"/>
+          <w:iCs w:val="false"/>
+          <w:sz w:val="28"/>
+          <w:szCs w:val="28"/>
+          <w:u w:val="none"/>
+        </w:rPr>
+        <w:t xml:space="preserve"> Permet d’avoir des statistiques sur les mesures du code source.</w:t>
+      </w:r>
+    </w:p>
+    <w:p>
+      <w:pPr>
+        <w:pStyle w:val="Normal"/>
+        <w:bidi w:val="0"/>
+        <w:spacing w:lineRule="auto" w:line="276"/>
+        <w:jc w:val="both"/>
+        <w:rPr>
+          <w:b w:val="false"/>
+          <w:b w:val="false"/>
+          <w:bCs w:val="false"/>
+          <w:i w:val="false"/>
+          <w:i w:val="false"/>
+          <w:iCs w:val="false"/>
+          <w:sz w:val="28"/>
+          <w:szCs w:val="28"/>
+          <w:u w:val="none"/>
+        </w:rPr>
+      </w:pPr>
+      <w:r>
+        <w:rPr>
+          <w:b w:val="false"/>
+          <w:bCs w:val="false"/>
+          <w:i w:val="false"/>
+          <w:iCs w:val="false"/>
+          <w:sz w:val="28"/>
+          <w:szCs w:val="28"/>
+          <w:u w:val="none"/>
+        </w:rPr>
+      </w:r>
+    </w:p>
+    <w:p>
+      <w:pPr>
+        <w:pStyle w:val="Titre1"/>
         <w:numPr>
           <w:ilvl w:val="0"/>
           <w:numId w:val="2"/>
         </w:numPr>
         <w:bidi w:val="0"/>
         <w:spacing w:lineRule="auto" w:line="276"/>
-        <w:jc w:val="both"/>
-        <w:rPr/>
-      </w:pPr>
-      <w:r>
-        <w:rPr>
-          <w:b/>
-          <w:bCs/>
-          <w:i w:val="false"/>
-          <w:iCs w:val="false"/>
-          <w:sz w:val="28"/>
-          <w:szCs w:val="28"/>
-          <w:u w:val="none"/>
-        </w:rPr>
-        <w:t>PHPCpd:</w:t>
-      </w:r>
-      <w:r>
-        <w:rPr>
-          <w:b w:val="false"/>
-          <w:bCs w:val="false"/>
-          <w:i w:val="false"/>
-          <w:iCs w:val="false"/>
-          <w:sz w:val="28"/>
-          <w:szCs w:val="28"/>
-          <w:u w:val="none"/>
-        </w:rPr>
-        <w:t xml:space="preserve"> Permet de détecter la duplication de code ;</w:t>
-      </w:r>
-    </w:p>
-    <w:p>
-      <w:pPr>
-        <w:pStyle w:val="Normal"/>
-        <w:bidi w:val="0"/>
-        <w:spacing w:lineRule="auto" w:line="276"/>
-        <w:jc w:val="both"/>
-        <w:rPr>
-          <w:b w:val="false"/>
-          <w:b w:val="false"/>
-          <w:bCs w:val="false"/>
-          <w:sz w:val="28"/>
-          <w:szCs w:val="28"/>
-        </w:rPr>
-      </w:pPr>
-      <w:r>
-        <w:rPr>
-          <w:b/>
-          <w:bCs/>
-          <w:i w:val="false"/>
-          <w:iCs w:val="false"/>
-          <w:sz w:val="32"/>
-          <w:szCs w:val="32"/>
-          <w:u w:val="none"/>
-        </w:rPr>
-      </w:r>
-    </w:p>
-    <w:p>
-      <w:pPr>
-        <w:pStyle w:val="Normal"/>
+        <w:jc w:val="left"/>
+        <w:rPr>
+          <w:u w:val="single"/>
+        </w:rPr>
+      </w:pPr>
+      <w:r>
+        <w:rPr>
+          <w:u w:val="single"/>
+        </w:rPr>
+        <w:t>RÉSULTAT DE L’OUTIL D’ANALYSE PHP METRICS</w:t>
+      </w:r>
+    </w:p>
+    <w:p>
+      <w:pPr>
+        <w:pStyle w:val="Corpsdetexte"/>
+        <w:bidi w:val="0"/>
+        <w:spacing w:lineRule="auto" w:line="276"/>
+        <w:jc w:val="left"/>
+        <w:rPr>
+          <w:u w:val="none"/>
+        </w:rPr>
+      </w:pPr>
+      <w:r>
+        <w:rPr>
+          <w:u w:val="none"/>
+        </w:rPr>
+        <w:t>Comme nous l’avons dit plus haut, l’outil d’analyse PHP METRICS permet d’avoir des statistiques sur les mesures du code source. Il nous renvoie entre autres :</w:t>
+      </w:r>
+    </w:p>
+    <w:p>
+      <w:pPr>
+        <w:pStyle w:val="Corpsdetexte"/>
         <w:numPr>
           <w:ilvl w:val="0"/>
-          <w:numId w:val="2"/>
+          <w:numId w:val="4"/>
         </w:numPr>
         <w:bidi w:val="0"/>
         <w:spacing w:lineRule="auto" w:line="276"/>
-        <w:jc w:val="both"/>
-        <w:rPr/>
-      </w:pPr>
-      <w:r>
-        <w:rPr>
-          <w:b/>
-          <w:bCs/>
-          <w:i w:val="false"/>
-          <w:iCs w:val="false"/>
-          <w:sz w:val="28"/>
-          <w:szCs w:val="28"/>
-          <w:u w:val="none"/>
-        </w:rPr>
-        <w:t>PHP Mess Detector:</w:t>
-      </w:r>
-      <w:r>
-        <w:rPr>
-          <w:b w:val="false"/>
-          <w:bCs w:val="false"/>
-          <w:i w:val="false"/>
-          <w:iCs w:val="false"/>
-          <w:sz w:val="28"/>
-          <w:szCs w:val="28"/>
-          <w:u w:val="none"/>
-        </w:rPr>
-        <w:t xml:space="preserve"> Permet d’évaluer la qualité d’un code en détectant  entre autres les variables et méthode non utilisés ;</w:t>
-      </w:r>
-    </w:p>
-    <w:p>
-      <w:pPr>
-        <w:pStyle w:val="Normal"/>
-        <w:bidi w:val="0"/>
-        <w:spacing w:lineRule="auto" w:line="276"/>
-        <w:jc w:val="both"/>
-        <w:rPr>
-          <w:b w:val="false"/>
-          <w:b w:val="false"/>
-          <w:bCs w:val="false"/>
-          <w:sz w:val="28"/>
-          <w:szCs w:val="28"/>
-        </w:rPr>
-      </w:pPr>
-      <w:r>
-        <w:rPr>
-          <w:b/>
-          <w:bCs/>
-          <w:i w:val="false"/>
-          <w:iCs w:val="false"/>
-          <w:sz w:val="32"/>
-          <w:szCs w:val="32"/>
-          <w:u w:val="none"/>
-        </w:rPr>
-      </w:r>
-    </w:p>
-    <w:p>
-      <w:pPr>
-        <w:pStyle w:val="Normal"/>
+        <w:jc w:val="left"/>
+        <w:rPr>
+          <w:u w:val="none"/>
+        </w:rPr>
+      </w:pPr>
+      <w:r>
+        <w:rPr>
+          <w:u w:val="none"/>
+        </w:rPr>
+        <w:t>Le nombre de violations ;</w:t>
+      </w:r>
+    </w:p>
+    <w:p>
+      <w:pPr>
+        <w:pStyle w:val="Corpsdetexte"/>
         <w:numPr>
           <w:ilvl w:val="0"/>
-          <w:numId w:val="2"/>
+          <w:numId w:val="4"/>
         </w:numPr>
         <w:bidi w:val="0"/>
         <w:spacing w:lineRule="auto" w:line="276"/>
-        <w:jc w:val="both"/>
-        <w:rPr/>
-      </w:pPr>
-      <w:r>
-        <w:rPr>
-          <w:b/>
-          <w:bCs/>
-          <w:i w:val="false"/>
-          <w:iCs w:val="false"/>
-          <w:sz w:val="28"/>
-          <w:szCs w:val="28"/>
-          <w:u w:val="none"/>
-        </w:rPr>
-        <w:t>Sonar:</w:t>
-      </w:r>
-      <w:r>
-        <w:rPr>
-          <w:b w:val="false"/>
-          <w:bCs w:val="false"/>
-          <w:i w:val="false"/>
-          <w:iCs w:val="false"/>
-          <w:sz w:val="28"/>
-          <w:szCs w:val="28"/>
-          <w:u w:val="none"/>
-        </w:rPr>
-        <w:t xml:space="preserve"> Permet d’évaluer  et suivre la qualité du code ;</w:t>
-      </w:r>
-    </w:p>
-    <w:p>
-      <w:pPr>
-        <w:pStyle w:val="Normal"/>
-        <w:bidi w:val="0"/>
-        <w:spacing w:lineRule="auto" w:line="276"/>
-        <w:jc w:val="both"/>
-        <w:rPr>
-          <w:b w:val="false"/>
-          <w:b w:val="false"/>
-          <w:bCs w:val="false"/>
-          <w:sz w:val="28"/>
-          <w:szCs w:val="28"/>
-        </w:rPr>
-      </w:pPr>
-      <w:r>
-        <w:rPr>
-          <w:b/>
-          <w:bCs/>
-          <w:i w:val="false"/>
-          <w:iCs w:val="false"/>
-          <w:sz w:val="32"/>
-          <w:szCs w:val="32"/>
-          <w:u w:val="none"/>
-        </w:rPr>
-      </w:r>
-    </w:p>
-    <w:p>
-      <w:pPr>
-        <w:pStyle w:val="Normal"/>
+        <w:jc w:val="left"/>
+        <w:rPr>
+          <w:u w:val="none"/>
+        </w:rPr>
+      </w:pPr>
+      <w:r>
+        <w:rPr>
+          <w:u w:val="none"/>
+        </w:rPr>
+        <w:t>Le nombre de lignes de code ;</w:t>
+      </w:r>
+    </w:p>
+    <w:p>
+      <w:pPr>
+        <w:pStyle w:val="Corpsdetexte"/>
         <w:numPr>
           <w:ilvl w:val="0"/>
-          <w:numId w:val="2"/>
+          <w:numId w:val="4"/>
         </w:numPr>
         <w:bidi w:val="0"/>
         <w:spacing w:lineRule="auto" w:line="276"/>
-        <w:jc w:val="both"/>
-        <w:rPr/>
-      </w:pPr>
-      <w:r>
-        <w:rPr>
-          <w:b/>
-          <w:bCs/>
-          <w:i w:val="false"/>
-          <w:iCs w:val="false"/>
-          <w:sz w:val="28"/>
-          <w:szCs w:val="28"/>
-          <w:u w:val="none"/>
-        </w:rPr>
-        <w:t>PHP Metrics:</w:t>
-      </w:r>
-      <w:r>
-        <w:rPr>
-          <w:b w:val="false"/>
-          <w:bCs w:val="false"/>
-          <w:i w:val="false"/>
-          <w:iCs w:val="false"/>
-          <w:sz w:val="28"/>
-          <w:szCs w:val="28"/>
-          <w:u w:val="none"/>
-        </w:rPr>
-        <w:t xml:space="preserve"> Permet d’avoir des statistiques sur les mesures du code source.</w:t>
-      </w:r>
-    </w:p>
-    <w:p>
-      <w:pPr>
-        <w:pStyle w:val="Normal"/>
-        <w:bidi w:val="0"/>
-        <w:spacing w:lineRule="auto" w:line="276"/>
-        <w:jc w:val="both"/>
-        <w:rPr>
-          <w:b w:val="false"/>
-          <w:b w:val="false"/>
-          <w:bCs w:val="false"/>
-          <w:i w:val="false"/>
-          <w:i w:val="false"/>
-          <w:iCs w:val="false"/>
-          <w:sz w:val="28"/>
-          <w:szCs w:val="28"/>
-          <w:u w:val="none"/>
-        </w:rPr>
-      </w:pPr>
-      <w:r>
-        <w:rPr/>
-      </w:r>
-    </w:p>
-    <w:p>
-      <w:pPr>
-        <w:pStyle w:val="Titre1"/>
-        <w:bidi w:val="0"/>
-        <w:spacing w:lineRule="auto" w:line="276"/>
-        <w:jc w:val="left"/>
-        <w:rPr>
-          <w:u w:val="single"/>
-        </w:rPr>
-      </w:pPr>
-      <w:r>
-        <w:rPr>
-          <w:u w:val="single"/>
-        </w:rPr>
-        <w:t>RÉSULTAT DE L’OUTIL D’ANALYSE PHP METRICS</w:t>
-      </w:r>
-    </w:p>
-    <w:p>
-      <w:pPr>
-        <w:pStyle w:val="Corpsdetexte"/>
-        <w:bidi w:val="0"/>
-        <w:spacing w:lineRule="auto" w:line="276"/>
-        <w:jc w:val="left"/>
-        <w:rPr>
-          <w:u w:val="none"/>
-        </w:rPr>
-      </w:pPr>
-      <w:r>
-        <w:rPr>
-          <w:u w:val="none"/>
-        </w:rPr>
-        <w:t>Comme nous l’avons dit plus haut, l’outil d’analyse PHP METRICS permet d’avoir des statistiques sur les mesures du code source. Il nous renvoie entre autres :</w:t>
+        <w:jc w:val="left"/>
+        <w:rPr>
+          <w:u w:val="none"/>
+        </w:rPr>
+      </w:pPr>
+      <w:r>
+        <w:rPr>
+          <w:u w:val="none"/>
+        </w:rPr>
+        <w:t>Le nombre de classe utilisée ;</w:t>
       </w:r>
     </w:p>
     <w:p>
@@ -458,7 +490,7 @@
         <w:pStyle w:val="Corpsdetexte"/>
         <w:numPr>
           <w:ilvl w:val="0"/>
-          <w:numId w:val="3"/>
+          <w:numId w:val="4"/>
         </w:numPr>
         <w:bidi w:val="0"/>
         <w:spacing w:lineRule="auto" w:line="276"/>
@@ -471,7 +503,7 @@
         <w:rPr>
           <w:u w:val="none"/>
         </w:rPr>
-        <w:t>Le nombre de violations ;</w:t>
+        <w:t>Le taux de complexité présente au sein de chaque classe ;</w:t>
       </w:r>
     </w:p>
     <w:p>
@@ -479,7 +511,7 @@
         <w:pStyle w:val="Corpsdetexte"/>
         <w:numPr>
           <w:ilvl w:val="0"/>
-          <w:numId w:val="3"/>
+          <w:numId w:val="4"/>
         </w:numPr>
         <w:bidi w:val="0"/>
         <w:spacing w:lineRule="auto" w:line="276"/>
@@ -492,7 +524,7 @@
         <w:rPr>
           <w:u w:val="none"/>
         </w:rPr>
-        <w:t>Le nombre de lignes de code ;</w:t>
+        <w:t>L’utilisation des tests d’assertions ;</w:t>
       </w:r>
     </w:p>
     <w:p>
@@ -500,70 +532,7 @@
         <w:pStyle w:val="Corpsdetexte"/>
         <w:numPr>
           <w:ilvl w:val="0"/>
-          <w:numId w:val="3"/>
-        </w:numPr>
-        <w:bidi w:val="0"/>
-        <w:spacing w:lineRule="auto" w:line="276"/>
-        <w:jc w:val="left"/>
-        <w:rPr>
-          <w:u w:val="none"/>
-        </w:rPr>
-      </w:pPr>
-      <w:r>
-        <w:rPr>
-          <w:u w:val="none"/>
-        </w:rPr>
-        <w:t>Le nombre de classe utilisée ;</w:t>
-      </w:r>
-    </w:p>
-    <w:p>
-      <w:pPr>
-        <w:pStyle w:val="Corpsdetexte"/>
-        <w:numPr>
-          <w:ilvl w:val="0"/>
-          <w:numId w:val="3"/>
-        </w:numPr>
-        <w:bidi w:val="0"/>
-        <w:spacing w:lineRule="auto" w:line="276"/>
-        <w:jc w:val="left"/>
-        <w:rPr>
-          <w:u w:val="none"/>
-        </w:rPr>
-      </w:pPr>
-      <w:r>
-        <w:rPr>
-          <w:u w:val="none"/>
-        </w:rPr>
-        <w:t>Le taux de complexité présente au sein de chaque classe ;</w:t>
-      </w:r>
-    </w:p>
-    <w:p>
-      <w:pPr>
-        <w:pStyle w:val="Corpsdetexte"/>
-        <w:numPr>
-          <w:ilvl w:val="0"/>
-          <w:numId w:val="3"/>
-        </w:numPr>
-        <w:bidi w:val="0"/>
-        <w:spacing w:lineRule="auto" w:line="276"/>
-        <w:jc w:val="left"/>
-        <w:rPr>
-          <w:u w:val="none"/>
-        </w:rPr>
-      </w:pPr>
-      <w:r>
-        <w:rPr>
-          <w:u w:val="none"/>
-        </w:rPr>
-        <w:t>L’utilisation des tests d’assertions ;</w:t>
-      </w:r>
-    </w:p>
-    <w:p>
-      <w:pPr>
-        <w:pStyle w:val="Corpsdetexte"/>
-        <w:numPr>
-          <w:ilvl w:val="0"/>
-          <w:numId w:val="3"/>
+          <w:numId w:val="4"/>
         </w:numPr>
         <w:bidi w:val="0"/>
         <w:spacing w:lineRule="auto" w:line="276"/>
@@ -902,6 +871,7 @@
         <w:jc w:val="left"/>
         <w:rPr>
           <w:b/>
+          <w:b/>
         </w:rPr>
       </w:pPr>
       <w:r>
@@ -973,39 +943,7 @@
           <w:bCs w:val="false"/>
           <w:u w:val="none"/>
         </w:rPr>
-        <w:t xml:space="preserve"> Détail sur le</w:t>
-      </w:r>
-      <w:r>
-        <w:rPr>
-          <w:b w:val="false"/>
-          <w:bCs w:val="false"/>
-          <w:u w:val="none"/>
-        </w:rPr>
-        <w:t>s</w:t>
-      </w:r>
-      <w:r>
-        <w:rPr>
-          <w:b w:val="false"/>
-          <w:bCs w:val="false"/>
-          <w:u w:val="none"/>
-        </w:rPr>
-        <w:t xml:space="preserve"> ligne</w:t>
-      </w:r>
-      <w:r>
-        <w:rPr>
-          <w:b w:val="false"/>
-          <w:bCs w:val="false"/>
-          <w:u w:val="none"/>
-        </w:rPr>
-        <w:t>s</w:t>
-      </w:r>
-      <w:r>
-        <w:rPr>
-          <w:b w:val="false"/>
-          <w:bCs w:val="false"/>
-          <w:u w:val="none"/>
-        </w:rPr>
-        <w:t xml:space="preserve"> de code ; </w:t>
+        <w:t xml:space="preserve"> Détail sur les lignes de code ; </w:t>
       </w:r>
       <w:r>
         <w:rPr>
@@ -1032,6 +970,7 @@
           <w:b w:val="false"/>
           <w:bCs w:val="false"/>
           <w:i w:val="false"/>
+          <w:i w:val="false"/>
           <w:caps w:val="false"/>
           <w:smallCaps w:val="false"/>
           <w:color w:val="000000"/>
@@ -1039,7 +978,13 @@
       </w:pPr>
       <w:r>
         <w:rPr>
-          <w:b/>
+          <w:rFonts w:ascii="Roboto;Helvetica Neue;Helvetica;Arial;sans-serif" w:hAnsi="Roboto;Helvetica Neue;Helvetica;Arial;sans-serif"/>
+          <w:b w:val="false"/>
+          <w:bCs w:val="false"/>
+          <w:i w:val="false"/>
+          <w:caps w:val="false"/>
+          <w:smallCaps w:val="false"/>
+          <w:color w:val="000000"/>
         </w:rPr>
         <w:drawing>
           <wp:anchor behindDoc="0" distT="0" distB="0" distL="0" distR="0" simplePos="0" locked="0" layoutInCell="1" allowOverlap="1" relativeHeight="6">
@@ -1232,6 +1177,7 @@
           <w:b w:val="false"/>
           <w:bCs w:val="false"/>
           <w:i w:val="false"/>
+          <w:i w:val="false"/>
           <w:caps w:val="false"/>
           <w:smallCaps w:val="false"/>
           <w:strike w:val="false"/>
@@ -1245,7 +1191,22 @@
         </w:rPr>
       </w:pPr>
       <w:r>
-        <w:rPr/>
+        <w:rPr>
+          <w:rFonts w:ascii="Roboto;Helvetica Neue;Helvetica;Arial;sans-serif" w:hAnsi="Roboto;Helvetica Neue;Helvetica;Arial;sans-serif"/>
+          <w:b w:val="false"/>
+          <w:bCs w:val="false"/>
+          <w:i w:val="false"/>
+          <w:caps w:val="false"/>
+          <w:smallCaps w:val="false"/>
+          <w:strike w:val="false"/>
+          <w:dstrike w:val="false"/>
+          <w:color w:val="000000"/>
+          <w:spacing w:val="0"/>
+          <w:sz w:val="24"/>
+          <w:highlight w:val="white"/>
+          <w:u w:val="none"/>
+          <w:effect w:val="none"/>
+        </w:rPr>
       </w:r>
     </w:p>
     <w:p>
@@ -1401,6 +1362,10 @@
     <w:p>
       <w:pPr>
         <w:pStyle w:val="Titre1"/>
+        <w:numPr>
+          <w:ilvl w:val="0"/>
+          <w:numId w:val="2"/>
+        </w:numPr>
         <w:bidi w:val="0"/>
         <w:spacing w:lineRule="auto" w:line="276"/>
         <w:jc w:val="left"/>
@@ -1422,11 +1387,7 @@
       <w:r>
         <w:rPr/>
         <w:tab/>
-        <w:t xml:space="preserve">Le principal avantage de cette outil est qu’il nous renvoie les informations sur le nombre de ligne de code qui a été dupliqué, mais également sur le nombre de ligne de code présent dans le projet. </w:t>
-      </w:r>
-      <w:r>
-        <w:rPr/>
-        <w:t>Pour ce projet, voici un aperçu du résultat qui a été renvoyé.</w:t>
+        <w:t>Le principal avantage de cette outil est qu’il nous renvoie les informations sur le nombre de ligne de code qui a été dupliqué, mais également sur le nombre de ligne de code présent dans le projet. Pour ce projet, voici un aperçu du résultat qui a été renvoyé.</w:t>
       </w:r>
     </w:p>
     <w:p>
@@ -1534,6 +1495,320 @@
         <w:t>Nous constatons que avec cette outil, notre projet contient 5177 lignes de code, avec un taux de 2.94 % de lignes de code qui a été dupliquées. Cet outil nous renvoie les fichiers au sein desquels  ces lignes de code ont été dupliquées, la taille moyenne de la duplication qui est de 30 lignes, mais également la taille du plus grand clone qui est de 75 lignes.</w:t>
       </w:r>
     </w:p>
+    <w:p>
+      <w:pPr>
+        <w:pStyle w:val="Titre1"/>
+        <w:numPr>
+          <w:ilvl w:val="0"/>
+          <w:numId w:val="0"/>
+        </w:numPr>
+        <w:ind w:left="0" w:hanging="0"/>
+        <w:rPr>
+          <w:b/>
+          <w:b/>
+          <w:bCs/>
+        </w:rPr>
+      </w:pPr>
+      <w:r>
+        <w:rPr/>
+        <w:t>III.</w:t>
+        <w:tab/>
+      </w:r>
+      <w:r>
+        <w:rPr/>
+        <w:t>RÉSULTAT DE L’OUTIL D’ANALYSE CLOC</w:t>
+      </w:r>
+    </w:p>
+    <w:p>
+      <w:pPr>
+        <w:pStyle w:val="Corpsdetexte"/>
+        <w:rPr>
+          <w:b/>
+          <w:b/>
+          <w:bCs/>
+        </w:rPr>
+      </w:pPr>
+      <w:r>
+        <w:rPr/>
+        <w:tab/>
+      </w:r>
+      <w:r>
+        <w:rPr/>
+        <w:t>L’outil d’analyse cloc permet de déterminer le nombre de lignes de code présente dans le code source. En effet, cet outil donne une estimation des lignes codes en fonction des langages de programmations utilisés. Pour notre cas, nous avons utilisé les langages de programmation suivant :</w:t>
+      </w:r>
+    </w:p>
+    <w:p>
+      <w:pPr>
+        <w:pStyle w:val="Corpsdetexte"/>
+        <w:rPr>
+          <w:b/>
+          <w:b/>
+          <w:bCs/>
+        </w:rPr>
+      </w:pPr>
+      <w:r>
+        <w:rPr/>
+        <w:t>HTML, PHP, CSS et XML.</w:t>
+      </w:r>
+    </w:p>
+    <w:p>
+      <w:pPr>
+        <w:pStyle w:val="Corpsdetexte"/>
+        <w:rPr>
+          <w:b/>
+          <w:b/>
+          <w:bCs/>
+        </w:rPr>
+      </w:pPr>
+      <w:r>
+        <w:rPr/>
+        <w:tab/>
+        <w:t>Le résultat ainsi obtenu est le suivant :</w:t>
+      </w:r>
+    </w:p>
+    <w:p>
+      <w:pPr>
+        <w:pStyle w:val="Corpsdetexte"/>
+        <w:rPr>
+          <w:b/>
+          <w:b/>
+          <w:bCs/>
+        </w:rPr>
+      </w:pPr>
+      <w:r>
+        <w:drawing>
+          <wp:anchor behindDoc="0" distT="0" distB="0" distL="0" distR="0" simplePos="0" locked="0" layoutInCell="1" allowOverlap="1" relativeHeight="10">
+            <wp:simplePos x="0" y="0"/>
+            <wp:positionH relativeFrom="column">
+              <wp:align>center</wp:align>
+            </wp:positionH>
+            <wp:positionV relativeFrom="paragraph">
+              <wp:posOffset>635</wp:posOffset>
+            </wp:positionV>
+            <wp:extent cx="6120130" cy="2403475"/>
+            <wp:effectExtent l="0" t="0" r="0" b="0"/>
+            <wp:wrapSquare wrapText="largest"/>
+            <wp:docPr id="9" name="Image9" descr=""/>
+            <wp:cNvGraphicFramePr>
+              <a:graphicFrameLocks xmlns:a="http://schemas.openxmlformats.org/drawingml/2006/main" noChangeAspect="1"/>
+            </wp:cNvGraphicFramePr>
+            <a:graphic xmlns:a="http://schemas.openxmlformats.org/drawingml/2006/main">
+              <a:graphicData uri="http://schemas.openxmlformats.org/drawingml/2006/picture">
+                <pic:pic xmlns:pic="http://schemas.openxmlformats.org/drawingml/2006/picture">
+                  <pic:nvPicPr>
+                    <pic:cNvPr id="9" name="Image9" descr=""/>
+                    <pic:cNvPicPr>
+                      <a:picLocks noChangeAspect="1" noChangeArrowheads="1"/>
+                    </pic:cNvPicPr>
+                  </pic:nvPicPr>
+                  <pic:blipFill>
+                    <a:blip r:embed="rId11"/>
+                    <a:stretch>
+                      <a:fillRect/>
+                    </a:stretch>
+                  </pic:blipFill>
+                  <pic:spPr bwMode="auto">
+                    <a:xfrm>
+                      <a:off x="0" y="0"/>
+                      <a:ext cx="6120130" cy="2403475"/>
+                    </a:xfrm>
+                    <a:prstGeom prst="rect">
+                      <a:avLst/>
+                    </a:prstGeom>
+                  </pic:spPr>
+                </pic:pic>
+              </a:graphicData>
+            </a:graphic>
+          </wp:anchor>
+        </w:drawing>
+      </w:r>
+      <w:r>
+        <w:rPr/>
+        <w:t xml:space="preserve"> </w:t>
+      </w:r>
+    </w:p>
+    <w:p>
+      <w:pPr>
+        <w:pStyle w:val="Corpsdetexte"/>
+        <w:rPr>
+          <w:b/>
+          <w:b/>
+          <w:bCs/>
+        </w:rPr>
+      </w:pPr>
+      <w:r>
+        <w:rPr>
+          <w:b/>
+          <w:bCs/>
+        </w:rPr>
+        <w:t>Figure 9 :</w:t>
+      </w:r>
+      <w:r>
+        <w:rPr/>
+        <w:t xml:space="preserve"> Résultat de l’analyse avec l’outil CLOC</w:t>
+      </w:r>
+    </w:p>
+    <w:p>
+      <w:pPr>
+        <w:pStyle w:val="Titre1"/>
+        <w:numPr>
+          <w:ilvl w:val="0"/>
+          <w:numId w:val="0"/>
+        </w:numPr>
+        <w:ind w:left="0" w:hanging="0"/>
+        <w:jc w:val="left"/>
+        <w:rPr>
+          <w:b/>
+          <w:b/>
+          <w:bCs/>
+        </w:rPr>
+      </w:pPr>
+      <w:r>
+        <w:rPr/>
+        <w:t>IV.</w:t>
+        <w:tab/>
+      </w:r>
+      <w:r>
+        <w:rPr/>
+        <w:t>RÉSULTATS DE L’ANALYSE DE L’OUTIL SLOCCOUNT</w:t>
+      </w:r>
+    </w:p>
+    <w:p>
+      <w:pPr>
+        <w:pStyle w:val="Corpsdetexte"/>
+        <w:jc w:val="both"/>
+        <w:rPr>
+          <w:b/>
+          <w:b/>
+          <w:bCs/>
+        </w:rPr>
+      </w:pPr>
+      <w:r>
+        <w:rPr/>
+        <w:tab/>
+      </w:r>
+      <w:r>
+        <w:rPr/>
+        <w:t xml:space="preserve">L’outil d’analyse sloccount a pour fonction principale de pouvoir </w:t>
+      </w:r>
+      <w:r>
+        <w:rPr/>
+        <w:t xml:space="preserve">effectuer une estimation du projet en utilisant la méthode COCOMO. En effet, cet outil renovoie la valeur de </w:t>
+      </w:r>
+      <w:r>
+        <w:rPr>
+          <w:b/>
+          <w:bCs/>
+        </w:rPr>
+        <w:t>l’Effort, le nombre de personne-mois</w:t>
+      </w:r>
+      <w:r>
+        <w:rPr>
+          <w:b w:val="false"/>
+          <w:bCs w:val="false"/>
+        </w:rPr>
+        <w:t>, mais également le nombre de ligne de code présente dans le code source. Le résultat de l’analyse du code en utilisant cet outil est le suivant :</w:t>
+      </w:r>
+    </w:p>
+    <w:p>
+      <w:pPr>
+        <w:pStyle w:val="Corpsdetexte"/>
+        <w:jc w:val="both"/>
+        <w:rPr>
+          <w:b/>
+          <w:b/>
+          <w:bCs/>
+        </w:rPr>
+      </w:pPr>
+      <w:r>
+        <w:drawing>
+          <wp:anchor behindDoc="0" distT="0" distB="0" distL="0" distR="0" simplePos="0" locked="0" layoutInCell="1" allowOverlap="1" relativeHeight="11">
+            <wp:simplePos x="0" y="0"/>
+            <wp:positionH relativeFrom="column">
+              <wp:align>center</wp:align>
+            </wp:positionH>
+            <wp:positionV relativeFrom="paragraph">
+              <wp:posOffset>635</wp:posOffset>
+            </wp:positionV>
+            <wp:extent cx="6120130" cy="4050030"/>
+            <wp:effectExtent l="0" t="0" r="0" b="0"/>
+            <wp:wrapSquare wrapText="largest"/>
+            <wp:docPr id="10" name="Image10" descr=""/>
+            <wp:cNvGraphicFramePr>
+              <a:graphicFrameLocks xmlns:a="http://schemas.openxmlformats.org/drawingml/2006/main" noChangeAspect="1"/>
+            </wp:cNvGraphicFramePr>
+            <a:graphic xmlns:a="http://schemas.openxmlformats.org/drawingml/2006/main">
+              <a:graphicData uri="http://schemas.openxmlformats.org/drawingml/2006/picture">
+                <pic:pic xmlns:pic="http://schemas.openxmlformats.org/drawingml/2006/picture">
+                  <pic:nvPicPr>
+                    <pic:cNvPr id="10" name="Image10" descr=""/>
+                    <pic:cNvPicPr>
+                      <a:picLocks noChangeAspect="1" noChangeArrowheads="1"/>
+                    </pic:cNvPicPr>
+                  </pic:nvPicPr>
+                  <pic:blipFill>
+                    <a:blip r:embed="rId12"/>
+                    <a:stretch>
+                      <a:fillRect/>
+                    </a:stretch>
+                  </pic:blipFill>
+                  <pic:spPr bwMode="auto">
+                    <a:xfrm>
+                      <a:off x="0" y="0"/>
+                      <a:ext cx="6120130" cy="4050030"/>
+                    </a:xfrm>
+                    <a:prstGeom prst="rect">
+                      <a:avLst/>
+                    </a:prstGeom>
+                  </pic:spPr>
+                </pic:pic>
+              </a:graphicData>
+            </a:graphic>
+          </wp:anchor>
+        </w:drawing>
+      </w:r>
+      <w:r>
+        <w:rPr>
+          <w:b/>
+          <w:bCs/>
+        </w:rPr>
+        <w:t>f</w:t>
+      </w:r>
+      <w:r>
+        <w:rPr>
+          <w:b/>
+          <w:bCs/>
+        </w:rPr>
+        <w:t xml:space="preserve">igure 10 : </w:t>
+      </w:r>
+      <w:r>
+        <w:rPr>
+          <w:b w:val="false"/>
+          <w:bCs w:val="false"/>
+        </w:rPr>
+        <w:t>Résultats de l’analyse avec l’outil d’analyse scloccount</w:t>
+      </w:r>
+    </w:p>
+    <w:p>
+      <w:pPr>
+        <w:pStyle w:val="Corpsdetexte"/>
+        <w:spacing w:before="0" w:after="140"/>
+        <w:jc w:val="both"/>
+        <w:rPr>
+          <w:b/>
+          <w:b/>
+          <w:bCs/>
+        </w:rPr>
+      </w:pPr>
+      <w:r>
+        <w:rPr>
+          <w:b w:val="false"/>
+          <w:bCs w:val="false"/>
+        </w:rPr>
+        <w:tab/>
+        <w:t>Nous pouvons remarquer qu’en fonction des outils utilisés, le résultats d’analyse sont différents ; surtout au niveau de l’obtention du nombre de ligne de code source, vu que le compte s’effectue de déférente manière.</w:t>
+      </w:r>
+    </w:p>
     <w:sectPr>
       <w:type w:val="nextPage"/>
       <w:pgSz w:w="11906" w:h="16838"/>
@@ -1541,6 +1816,7 @@
       <w:pgNumType w:fmt="decimal"/>
       <w:formProt w:val="false"/>
       <w:textDirection w:val="lrTb"/>
+      <w:docGrid w:type="default" w:linePitch="100" w:charSpace="0"/>
     </w:sectPr>
   </w:body>
 </w:document>
@@ -1561,10 +1837,10 @@
         </w:tabs>
         <w:ind w:left="0" w:hanging="0"/>
       </w:pPr>
-      <w:rPr/>
     </w:lvl>
     <w:lvl w:ilvl="1">
       <w:start w:val="1"/>
+      <w:pStyle w:val="Titre2"/>
       <w:numFmt w:val="none"/>
       <w:suff w:val="nothing"/>
       <w:lvlText w:val=""/>
@@ -1672,6 +1948,124 @@
   <w:abstractNum w:abstractNumId="2">
     <w:lvl w:ilvl="0">
       <w:start w:val="1"/>
+      <w:numFmt w:val="upperRoman"/>
+      <w:lvlText w:val="%1."/>
+      <w:lvlJc w:val="left"/>
+      <w:pPr>
+        <w:tabs>
+          <w:tab w:val="num" w:pos="0"/>
+        </w:tabs>
+        <w:ind w:left="0" w:hanging="0"/>
+      </w:pPr>
+    </w:lvl>
+    <w:lvl w:ilvl="1">
+      <w:start w:val="1"/>
+      <w:numFmt w:val="none"/>
+      <w:suff w:val="nothing"/>
+      <w:lvlText w:val=""/>
+      <w:lvlJc w:val="left"/>
+      <w:pPr>
+        <w:tabs>
+          <w:tab w:val="num" w:pos="0"/>
+        </w:tabs>
+        <w:ind w:left="0" w:hanging="0"/>
+      </w:pPr>
+    </w:lvl>
+    <w:lvl w:ilvl="2">
+      <w:start w:val="1"/>
+      <w:numFmt w:val="none"/>
+      <w:suff w:val="nothing"/>
+      <w:lvlText w:val=""/>
+      <w:lvlJc w:val="left"/>
+      <w:pPr>
+        <w:tabs>
+          <w:tab w:val="num" w:pos="0"/>
+        </w:tabs>
+        <w:ind w:left="0" w:hanging="0"/>
+      </w:pPr>
+    </w:lvl>
+    <w:lvl w:ilvl="3">
+      <w:start w:val="1"/>
+      <w:numFmt w:val="none"/>
+      <w:suff w:val="nothing"/>
+      <w:lvlText w:val=""/>
+      <w:lvlJc w:val="left"/>
+      <w:pPr>
+        <w:tabs>
+          <w:tab w:val="num" w:pos="0"/>
+        </w:tabs>
+        <w:ind w:left="0" w:hanging="0"/>
+      </w:pPr>
+    </w:lvl>
+    <w:lvl w:ilvl="4">
+      <w:start w:val="1"/>
+      <w:numFmt w:val="none"/>
+      <w:suff w:val="nothing"/>
+      <w:lvlText w:val=""/>
+      <w:lvlJc w:val="left"/>
+      <w:pPr>
+        <w:tabs>
+          <w:tab w:val="num" w:pos="0"/>
+        </w:tabs>
+        <w:ind w:left="0" w:hanging="0"/>
+      </w:pPr>
+    </w:lvl>
+    <w:lvl w:ilvl="5">
+      <w:start w:val="1"/>
+      <w:numFmt w:val="none"/>
+      <w:suff w:val="nothing"/>
+      <w:lvlText w:val=""/>
+      <w:lvlJc w:val="left"/>
+      <w:pPr>
+        <w:tabs>
+          <w:tab w:val="num" w:pos="0"/>
+        </w:tabs>
+        <w:ind w:left="0" w:hanging="0"/>
+      </w:pPr>
+    </w:lvl>
+    <w:lvl w:ilvl="6">
+      <w:start w:val="1"/>
+      <w:numFmt w:val="none"/>
+      <w:suff w:val="nothing"/>
+      <w:lvlText w:val=""/>
+      <w:lvlJc w:val="left"/>
+      <w:pPr>
+        <w:tabs>
+          <w:tab w:val="num" w:pos="0"/>
+        </w:tabs>
+        <w:ind w:left="0" w:hanging="0"/>
+      </w:pPr>
+    </w:lvl>
+    <w:lvl w:ilvl="7">
+      <w:start w:val="1"/>
+      <w:numFmt w:val="none"/>
+      <w:suff w:val="nothing"/>
+      <w:lvlText w:val=""/>
+      <w:lvlJc w:val="left"/>
+      <w:pPr>
+        <w:tabs>
+          <w:tab w:val="num" w:pos="0"/>
+        </w:tabs>
+        <w:ind w:left="0" w:hanging="0"/>
+      </w:pPr>
+    </w:lvl>
+    <w:lvl w:ilvl="8">
+      <w:start w:val="1"/>
+      <w:numFmt w:val="none"/>
+      <w:suff w:val="nothing"/>
+      <w:lvlText w:val=""/>
+      <w:lvlJc w:val="left"/>
+      <w:pPr>
+        <w:tabs>
+          <w:tab w:val="num" w:pos="0"/>
+        </w:tabs>
+        <w:ind w:left="0" w:hanging="0"/>
+      </w:pPr>
+    </w:lvl>
+  </w:abstractNum>
+  <w:abstractNum w:abstractNumId="3">
+    <w:lvl w:ilvl="0">
+      <w:start w:val="1"/>
       <w:numFmt w:val="bullet"/>
       <w:lvlText w:val=""/>
       <w:lvlJc w:val="left"/>
@@ -1806,7 +2200,7 @@
       </w:rPr>
     </w:lvl>
   </w:abstractNum>
-  <w:abstractNum w:abstractNumId="3">
+  <w:abstractNum w:abstractNumId="4">
     <w:lvl w:ilvl="0">
       <w:start w:val="1"/>
       <w:numFmt w:val="bullet"/>
@@ -1951,6 +2345,9 @@
   </w:num>
   <w:num w:numId="3">
     <w:abstractNumId w:val="3"/>
+  </w:num>
+  <w:num w:numId="4">
+    <w:abstractNumId w:val="4"/>
   </w:num>
 </w:numbering>
 </file>
@@ -1962,14 +2359,12 @@
       <w:rPr>
         <w:rFonts w:ascii="Liberation Serif" w:hAnsi="Liberation Serif" w:eastAsia="Noto Serif CJK SC" w:cs="Lohit Devanagari"/>
         <w:kern w:val="2"/>
-        <w:sz w:val="24"/>
         <w:szCs w:val="24"/>
         <w:lang w:val="fr-FR" w:eastAsia="zh-CN" w:bidi="hi-IN"/>
       </w:rPr>
     </w:rPrDefault>
     <w:pPrDefault>
       <w:pPr>
-        <w:widowControl/>
         <w:suppressAutoHyphens w:val="true"/>
       </w:pPr>
     </w:pPrDefault>
@@ -1979,7 +2374,10 @@
     <w:qFormat/>
     <w:pPr>
       <w:widowControl/>
+      <w:suppressAutoHyphens w:val="true"/>
       <w:bidi w:val="0"/>
+      <w:spacing w:before="0" w:after="0"/>
+      <w:jc w:val="left"/>
     </w:pPr>
     <w:rPr>
       <w:rFonts w:ascii="Liberation Serif" w:hAnsi="Liberation Serif" w:eastAsia="Noto Serif CJK SC" w:cs="Lohit Devanagari"/>
@@ -2010,12 +2408,36 @@
       <w:szCs w:val="36"/>
     </w:rPr>
   </w:style>
+  <w:style w:type="paragraph" w:styleId="Titre2">
+    <w:name w:val="Heading 2"/>
+    <w:basedOn w:val="Titre"/>
+    <w:next w:val="Corpsdetexte"/>
+    <w:qFormat/>
+    <w:pPr>
+      <w:numPr>
+        <w:ilvl w:val="1"/>
+        <w:numId w:val="1"/>
+      </w:numPr>
+      <w:spacing w:before="200" w:after="120"/>
+      <w:outlineLvl w:val="1"/>
+    </w:pPr>
+    <w:rPr>
+      <w:b/>
+      <w:bCs/>
+      <w:sz w:val="32"/>
+      <w:szCs w:val="32"/>
+    </w:rPr>
+  </w:style>
   <w:style w:type="paragraph" w:styleId="Titre4">
     <w:name w:val="Heading 4"/>
     <w:basedOn w:val="Titre"/>
     <w:next w:val="Corpsdetexte"/>
     <w:qFormat/>
     <w:pPr>
+      <w:numPr>
+        <w:ilvl w:val="3"/>
+        <w:numId w:val="1"/>
+      </w:numPr>
       <w:spacing w:before="120" w:after="120"/>
       <w:outlineLvl w:val="3"/>
     </w:pPr>

</xml_diff>